<commit_message>
maybe last report fix
</commit_message>
<xml_diff>
--- a/KhokhlovAD/02_lab/doc/report_02_lab.docx
+++ b/KhokhlovAD/02_lab/doc/report_02_lab.docx
@@ -1,6 +1,6 @@
 
 <file path=word/document.xml><?xml version="1.0" encoding="utf-8"?>
-<w:document xmlns:wpc="http://schemas.microsoft.com/office/word/2010/wordprocessingCanvas" xmlns:cx="http://schemas.microsoft.com/office/drawing/2014/chartex" xmlns:cx1="http://schemas.microsoft.com/office/drawing/2015/9/8/chartex" xmlns:cx2="http://schemas.microsoft.com/office/drawing/2015/10/21/chartex" xmlns:cx3="http://schemas.microsoft.com/office/drawing/2016/5/9/chartex" xmlns:cx4="http://schemas.microsoft.com/office/drawing/2016/5/10/chartex" xmlns:cx5="http://schemas.microsoft.com/office/drawing/2016/5/11/chartex" xmlns:cx6="http://schemas.microsoft.com/office/drawing/2016/5/12/chartex" xmlns:cx7="http://schemas.microsoft.com/office/drawing/2016/5/13/chartex" xmlns:cx8="http://schemas.microsoft.com/office/drawing/2016/5/14/chartex" xmlns:mc="http://schemas.openxmlformats.org/markup-compatibility/2006" xmlns:aink="http://schemas.microsoft.com/office/drawing/2016/ink" xmlns:am3d="http://schemas.microsoft.com/office/drawing/2017/model3d" xmlns:o="urn:schemas-microsoft-com:office:office" xmlns:r="http://schemas.openxmlformats.org/officeDocument/2006/relationships" xmlns:m="http://schemas.openxmlformats.org/officeDocument/2006/math" xmlns:v="urn:schemas-microsoft-com:vml" xmlns:wp14="http://schemas.microsoft.com/office/word/2010/wordprocessingDrawing" xmlns:wp="http://schemas.openxmlformats.org/drawingml/2006/wordprocessingDrawing" xmlns:w10="urn:schemas-microsoft-com:office:word" xmlns:w="http://schemas.openxmlformats.org/wordprocessingml/2006/main" xmlns:w14="http://schemas.microsoft.com/office/word/2010/wordml" xmlns:w15="http://schemas.microsoft.com/office/word/2012/wordml" xmlns:w16cex="http://schemas.microsoft.com/office/word/2018/wordml/cex" xmlns:w16cid="http://schemas.microsoft.com/office/word/2016/wordml/cid" xmlns:w16="http://schemas.microsoft.com/office/word/2018/wordml" xmlns:w16sdtdh="http://schemas.microsoft.com/office/word/2020/wordml/sdtdatahash" xmlns:w16se="http://schemas.microsoft.com/office/word/2015/wordml/symex" xmlns:wpg="http://schemas.microsoft.com/office/word/2010/wordprocessingGroup" xmlns:wpi="http://schemas.microsoft.com/office/word/2010/wordprocessingInk" xmlns:wne="http://schemas.microsoft.com/office/word/2006/wordml" xmlns:wps="http://schemas.microsoft.com/office/word/2010/wordprocessingShape" mc:Ignorable="w14 w15 w16se w16cid w16 w16cex w16sdtdh wp14">
+<w:document xmlns:wpc="http://schemas.microsoft.com/office/word/2010/wordprocessingCanvas" xmlns:cx="http://schemas.microsoft.com/office/drawing/2014/chartex" xmlns:mc="http://schemas.openxmlformats.org/markup-compatibility/2006" xmlns:o="urn:schemas-microsoft-com:office:office" xmlns:r="http://schemas.openxmlformats.org/officeDocument/2006/relationships" xmlns:m="http://schemas.openxmlformats.org/officeDocument/2006/math" xmlns:v="urn:schemas-microsoft-com:vml" xmlns:wp14="http://schemas.microsoft.com/office/word/2010/wordprocessingDrawing" xmlns:wp="http://schemas.openxmlformats.org/drawingml/2006/wordprocessingDrawing" xmlns:w10="urn:schemas-microsoft-com:office:word" xmlns:w="http://schemas.openxmlformats.org/wordprocessingml/2006/main" xmlns:w14="http://schemas.microsoft.com/office/word/2010/wordml" xmlns:w15="http://schemas.microsoft.com/office/word/2012/wordml" xmlns:w16se="http://schemas.microsoft.com/office/word/2015/wordml/symex" xmlns:wpg="http://schemas.microsoft.com/office/word/2010/wordprocessingGroup" xmlns:wpi="http://schemas.microsoft.com/office/word/2010/wordprocessingInk" xmlns:wne="http://schemas.microsoft.com/office/word/2006/wordml" xmlns:wps="http://schemas.microsoft.com/office/word/2010/wordprocessingShape" mc:Ignorable="w14 w15 w16se wp14">
   <w:body>
     <w:p>
       <w:pPr>
@@ -11,6 +11,8 @@
           <w:szCs w:val="28"/>
         </w:rPr>
       </w:pPr>
+      <w:bookmarkStart w:id="0" w:name="_GoBack"/>
+      <w:bookmarkEnd w:id="0"/>
       <w:r>
         <w:rPr>
           <w:sz w:val="28"/>
@@ -2148,12 +2150,12 @@
         </w:numPr>
         <w:ind w:left="432"/>
       </w:pPr>
-      <w:bookmarkStart w:id="0" w:name="_Toc150891848"/>
+      <w:bookmarkStart w:id="1" w:name="_Toc150891848"/>
       <w:r>
         <w:lastRenderedPageBreak/>
         <w:t>Введение</w:t>
       </w:r>
-      <w:bookmarkEnd w:id="0"/>
+      <w:bookmarkEnd w:id="1"/>
     </w:p>
     <w:p>
       <w:pPr>
@@ -2203,12 +2205,12 @@
       <w:pPr>
         <w:pStyle w:val="1"/>
       </w:pPr>
-      <w:bookmarkStart w:id="1" w:name="_Toc150891849"/>
+      <w:bookmarkStart w:id="2" w:name="_Toc150891849"/>
       <w:r>
         <w:lastRenderedPageBreak/>
         <w:t>Постановка задачи</w:t>
       </w:r>
-      <w:bookmarkEnd w:id="1"/>
+      <w:bookmarkEnd w:id="2"/>
     </w:p>
     <w:p>
       <w:r>
@@ -2457,27 +2459,27 @@
       <w:pPr>
         <w:pStyle w:val="1"/>
       </w:pPr>
-      <w:bookmarkStart w:id="2" w:name="_Toc150891850"/>
+      <w:bookmarkStart w:id="3" w:name="_Toc150891850"/>
       <w:r>
         <w:lastRenderedPageBreak/>
         <w:t>Руководство пользователя</w:t>
       </w:r>
-      <w:bookmarkEnd w:id="2"/>
+      <w:bookmarkEnd w:id="3"/>
     </w:p>
     <w:p>
       <w:pPr>
         <w:pStyle w:val="2"/>
       </w:pPr>
-      <w:bookmarkStart w:id="3" w:name="_Приложение_для_демонстрации_1"/>
-      <w:bookmarkStart w:id="4" w:name="_Toc150891851"/>
-      <w:bookmarkEnd w:id="3"/>
+      <w:bookmarkStart w:id="4" w:name="_Приложение_для_демонстрации_1"/>
+      <w:bookmarkStart w:id="5" w:name="_Toc150891851"/>
+      <w:bookmarkEnd w:id="4"/>
       <w:r>
         <w:t xml:space="preserve">Приложение для демонстрации работы </w:t>
       </w:r>
       <w:r>
         <w:t>векторов</w:t>
       </w:r>
-      <w:bookmarkEnd w:id="4"/>
+      <w:bookmarkEnd w:id="5"/>
     </w:p>
     <w:p>
       <w:pPr>
@@ -2524,10 +2526,7 @@
         <w:fldChar w:fldCharType="begin"/>
       </w:r>
       <w:r>
-        <w:instrText xml:space="preserve"> REF  _Ref147915296 \* Lower \h \r  </w:instrText>
-      </w:r>
-      <w:r>
-        <w:instrText xml:space="preserve">\* MERGEFORMAT </w:instrText>
+        <w:instrText xml:space="preserve"> REF  _Ref147915296 \* Lower \h \r  \* MERGEFORMAT </w:instrText>
       </w:r>
       <w:r>
         <w:fldChar w:fldCharType="separate"/>
@@ -2598,11 +2597,11 @@
       <w:pPr>
         <w:pStyle w:val="a"/>
       </w:pPr>
-      <w:bookmarkStart w:id="5" w:name="_Ref147915296"/>
+      <w:bookmarkStart w:id="6" w:name="_Ref147915296"/>
       <w:r>
         <w:t>Основное окно программы</w:t>
       </w:r>
-      <w:bookmarkEnd w:id="5"/>
+      <w:bookmarkEnd w:id="6"/>
     </w:p>
     <w:p>
       <w:pPr>
@@ -2729,11 +2728,11 @@
       <w:pPr>
         <w:pStyle w:val="a"/>
       </w:pPr>
-      <w:bookmarkStart w:id="6" w:name="_Ref149043505"/>
+      <w:bookmarkStart w:id="7" w:name="_Ref149043505"/>
       <w:r>
         <w:t>Основное окно программы</w:t>
       </w:r>
-      <w:bookmarkEnd w:id="6"/>
+      <w:bookmarkEnd w:id="7"/>
     </w:p>
     <w:p>
       <w:pPr>
@@ -2744,16 +2743,16 @@
       <w:pPr>
         <w:pStyle w:val="2"/>
       </w:pPr>
-      <w:bookmarkStart w:id="7" w:name="_Приложение_для_демонстрации"/>
-      <w:bookmarkStart w:id="8" w:name="_Toc150891852"/>
-      <w:bookmarkEnd w:id="7"/>
+      <w:bookmarkStart w:id="8" w:name="_Приложение_для_демонстрации"/>
+      <w:bookmarkStart w:id="9" w:name="_Toc150891852"/>
+      <w:bookmarkEnd w:id="8"/>
       <w:r>
         <w:t xml:space="preserve">Приложение для демонстрации работы </w:t>
       </w:r>
       <w:r>
         <w:t>матриц</w:t>
       </w:r>
-      <w:bookmarkEnd w:id="8"/>
+      <w:bookmarkEnd w:id="9"/>
     </w:p>
     <w:p>
       <w:pPr>
@@ -2880,12 +2879,12 @@
       <w:pPr>
         <w:pStyle w:val="a"/>
       </w:pPr>
-      <w:bookmarkStart w:id="9" w:name="_Ref149043580"/>
+      <w:bookmarkStart w:id="10" w:name="_Ref149043580"/>
       <w:r>
         <w:lastRenderedPageBreak/>
         <w:t>Основное окно программы</w:t>
       </w:r>
-      <w:bookmarkEnd w:id="9"/>
+      <w:bookmarkEnd w:id="10"/>
     </w:p>
     <w:p>
       <w:pPr>
@@ -3018,13 +3017,13 @@
       <w:pPr>
         <w:pStyle w:val="a"/>
       </w:pPr>
-      <w:bookmarkStart w:id="10" w:name="_Ref149043679"/>
+      <w:bookmarkStart w:id="11" w:name="_Ref149043679"/>
       <w:r>
         <w:t>Основное окно программы</w:t>
       </w:r>
-      <w:bookmarkStart w:id="11" w:name="_«Решето_Эратосфено»"/>
-      <w:bookmarkEnd w:id="10"/>
+      <w:bookmarkStart w:id="12" w:name="_«Решето_Эратосфено»"/>
       <w:bookmarkEnd w:id="11"/>
+      <w:bookmarkEnd w:id="12"/>
     </w:p>
     <w:p>
       <w:r>
@@ -3035,32 +3034,32 @@
       <w:pPr>
         <w:pStyle w:val="1"/>
       </w:pPr>
-      <w:bookmarkStart w:id="12" w:name="_Toc150891853"/>
+      <w:bookmarkStart w:id="13" w:name="_Toc150891853"/>
       <w:r>
         <w:lastRenderedPageBreak/>
         <w:t>Руководство программиста</w:t>
       </w:r>
-      <w:bookmarkEnd w:id="12"/>
+      <w:bookmarkEnd w:id="13"/>
     </w:p>
     <w:p>
       <w:pPr>
         <w:pStyle w:val="2"/>
       </w:pPr>
-      <w:bookmarkStart w:id="13" w:name="_Toc150891854"/>
+      <w:bookmarkStart w:id="14" w:name="_Toc150891854"/>
       <w:r>
         <w:t>Описание алгоритмов</w:t>
       </w:r>
-      <w:bookmarkEnd w:id="13"/>
+      <w:bookmarkEnd w:id="14"/>
     </w:p>
     <w:p>
       <w:pPr>
         <w:pStyle w:val="3"/>
       </w:pPr>
-      <w:bookmarkStart w:id="14" w:name="_Toc150891855"/>
+      <w:bookmarkStart w:id="15" w:name="_Toc150891855"/>
       <w:r>
         <w:t>Векторы</w:t>
       </w:r>
-      <w:bookmarkEnd w:id="14"/>
+      <w:bookmarkEnd w:id="15"/>
     </w:p>
     <w:p>
       <w:r>
@@ -3402,14 +3401,14 @@
       <w:pPr>
         <w:pStyle w:val="3"/>
       </w:pPr>
-      <w:bookmarkStart w:id="15" w:name="_Toc150891856"/>
+      <w:bookmarkStart w:id="16" w:name="_Toc150891856"/>
       <w:r>
         <w:t>М</w:t>
       </w:r>
       <w:r>
         <w:t>атрицы</w:t>
       </w:r>
-      <w:bookmarkEnd w:id="15"/>
+      <w:bookmarkEnd w:id="16"/>
     </w:p>
     <w:p>
       <w:r>
@@ -3613,6 +3612,12 @@
       </w:r>
       <w:r>
         <w:t>.</w:t>
+      </w:r>
+      <w:r>
+        <w:t xml:space="preserve"> </w:t>
+      </w:r>
+      <w:r>
+        <w:t>Вызывается операция сложения вектора от вектора векторов.</w:t>
       </w:r>
     </w:p>
     <w:p/>
@@ -3948,19 +3953,13 @@
         <w:t>Операция вычитания определена для матрицы того же типа</w:t>
       </w:r>
       <w:r>
-        <w:t>. Р</w:t>
-      </w:r>
-      <w:r>
-        <w:t xml:space="preserve">еализовано </w:t>
-      </w:r>
-      <w:r>
-        <w:t>вычитанием</w:t>
-      </w:r>
-      <w:r>
-        <w:t xml:space="preserve"> векторов вектора поэлементно с одинаковыми индексами</w:t>
+        <w:t>. Реализовано вычитанием векторов вектора поэлементно с одинаковыми индексами</w:t>
       </w:r>
       <w:r>
         <w:t>.</w:t>
+      </w:r>
+      <w:r>
+        <w:t xml:space="preserve"> Вызывается операция вычитания вектора от вектора векторов.</w:t>
       </w:r>
     </w:p>
     <w:p/>
@@ -4717,6 +4716,7 @@
           <w:rFonts w:eastAsiaTheme="minorEastAsia"/>
           <w:lang w:val="en-US"/>
         </w:rPr>
+        <w:lastRenderedPageBreak/>
         <w:t>A</w:t>
       </w:r>
       <w:r>
@@ -4829,7 +4829,6 @@
         <w:rPr>
           <w:lang w:val="en-US"/>
         </w:rPr>
-        <w:lastRenderedPageBreak/>
         <w:t>A</w:t>
       </w:r>
       <w:r>
@@ -5326,7 +5325,7 @@
         <w:t>Пример:</w:t>
       </w:r>
     </w:p>
-    <w:bookmarkStart w:id="16" w:name="_Toc150891857"/>
+    <w:bookmarkStart w:id="17" w:name="_Toc150891857"/>
     <w:p>
       <w:pPr>
         <w:ind w:firstLine="0"/>
@@ -5783,15 +5782,15 @@
       <w:r>
         <w:t>Описание программной реализации</w:t>
       </w:r>
-      <w:bookmarkEnd w:id="16"/>
+      <w:bookmarkEnd w:id="17"/>
     </w:p>
     <w:p>
       <w:pPr>
         <w:pStyle w:val="3"/>
       </w:pPr>
-      <w:bookmarkStart w:id="17" w:name="_Описание_класса_TBitField"/>
-      <w:bookmarkStart w:id="18" w:name="_Toc150891858"/>
-      <w:bookmarkEnd w:id="17"/>
+      <w:bookmarkStart w:id="18" w:name="_Описание_класса_TBitField"/>
+      <w:bookmarkStart w:id="19" w:name="_Toc150891858"/>
+      <w:bookmarkEnd w:id="18"/>
       <w:r>
         <w:t xml:space="preserve">Описание класса </w:t>
       </w:r>
@@ -5801,7 +5800,7 @@
         </w:rPr>
         <w:t>TVec</w:t>
       </w:r>
-      <w:bookmarkEnd w:id="18"/>
+      <w:bookmarkEnd w:id="19"/>
     </w:p>
     <w:p>
       <w:pPr>
@@ -5931,6 +5930,7 @@
         <w:pStyle w:val="af1"/>
       </w:pPr>
       <w:r>
+        <w:lastRenderedPageBreak/>
         <w:tab/>
         <w:t xml:space="preserve">bool operator!=(const TVec&lt;T&gt;&amp; vec)const; </w:t>
       </w:r>
@@ -5967,7 +5967,6 @@
         <w:pStyle w:val="af1"/>
       </w:pPr>
       <w:r>
-        <w:lastRenderedPageBreak/>
         <w:tab/>
         <w:t xml:space="preserve">TVec operator-(const T&amp; value); </w:t>
       </w:r>
@@ -6419,6 +6418,11 @@
       </w:r>
     </w:p>
     <w:p>
+      <w:pPr>
+        <w:rPr>
+          <w:lang w:val="en-US"/>
+        </w:rPr>
+      </w:pPr>
       <w:r>
         <w:t>Д</w:t>
       </w:r>
@@ -6426,57 +6430,55 @@
         <w:t>лина</w:t>
       </w:r>
       <w:r>
+        <w:rPr>
+          <w:lang w:val="en-US"/>
+        </w:rPr>
         <w:t xml:space="preserve"> </w:t>
       </w:r>
       <w:r>
         <w:t>вектора</w:t>
       </w:r>
       <w:r>
+        <w:rPr>
+          <w:lang w:val="en-US"/>
+        </w:rPr>
         <w:t>.</w:t>
       </w:r>
     </w:p>
-    <w:p/>
-    <w:p>
-      <w:pPr>
-        <w:pStyle w:val="af1"/>
-        <w:rPr>
-          <w:lang w:val="ru-RU"/>
-        </w:rPr>
-      </w:pPr>
-      <w:r>
+    <w:p>
+      <w:pPr>
+        <w:rPr>
+          <w:lang w:val="en-US"/>
+        </w:rPr>
+      </w:pPr>
+    </w:p>
+    <w:p>
+      <w:pPr>
+        <w:pStyle w:val="af1"/>
+      </w:pPr>
+      <w:r>
+        <w:lastRenderedPageBreak/>
         <w:t>int</w:t>
       </w:r>
       <w:r>
-        <w:rPr>
-          <w:lang w:val="ru-RU"/>
-        </w:rPr>
         <w:t xml:space="preserve"> </w:t>
       </w:r>
       <w:r>
         <w:t>GetStartIndex</w:t>
       </w:r>
       <w:r>
-        <w:rPr>
-          <w:lang w:val="ru-RU"/>
-        </w:rPr>
         <w:t>()</w:t>
       </w:r>
       <w:r>
         <w:t>const</w:t>
       </w:r>
       <w:r>
-        <w:rPr>
-          <w:lang w:val="ru-RU"/>
-        </w:rPr>
         <w:t xml:space="preserve"> </w:t>
       </w:r>
       <w:r>
         <w:t>noexcept</w:t>
       </w:r>
       <w:r>
-        <w:rPr>
-          <w:lang w:val="ru-RU"/>
-        </w:rPr>
         <w:t>;</w:t>
       </w:r>
     </w:p>
@@ -6503,24 +6505,40 @@
       </w:r>
     </w:p>
     <w:p>
-      <w:r>
-        <w:lastRenderedPageBreak/>
+      <w:pPr>
+        <w:rPr>
+          <w:lang w:val="en-US"/>
+        </w:rPr>
+      </w:pPr>
+      <w:r>
         <w:t>С</w:t>
       </w:r>
       <w:r>
         <w:t>тартовый</w:t>
       </w:r>
       <w:r>
+        <w:rPr>
+          <w:lang w:val="en-US"/>
+        </w:rPr>
         <w:t xml:space="preserve"> </w:t>
       </w:r>
       <w:r>
         <w:t>индекс</w:t>
       </w:r>
       <w:r>
+        <w:rPr>
+          <w:lang w:val="en-US"/>
+        </w:rPr>
         <w:t>.</w:t>
       </w:r>
     </w:p>
-    <w:p/>
+    <w:p>
+      <w:pPr>
+        <w:rPr>
+          <w:lang w:val="en-US"/>
+        </w:rPr>
+      </w:pPr>
+    </w:p>
     <w:p>
       <w:pPr>
         <w:pStyle w:val="af1"/>
@@ -6930,6 +6948,7 @@
     </w:p>
     <w:p>
       <w:r>
+        <w:lastRenderedPageBreak/>
         <w:t>Выходные параметры:</w:t>
       </w:r>
     </w:p>
@@ -6948,10 +6967,54 @@
     <w:p>
       <w:pPr>
         <w:pStyle w:val="af1"/>
-      </w:pPr>
-      <w:r>
-        <w:lastRenderedPageBreak/>
-        <w:t>TVec operator+(const T&amp; value);</w:t>
+        <w:rPr>
+          <w:lang w:val="ru-RU"/>
+        </w:rPr>
+      </w:pPr>
+      <w:r>
+        <w:t>TVec</w:t>
+      </w:r>
+      <w:r>
+        <w:rPr>
+          <w:lang w:val="ru-RU"/>
+        </w:rPr>
+        <w:t xml:space="preserve"> </w:t>
+      </w:r>
+      <w:r>
+        <w:t>operator</w:t>
+      </w:r>
+      <w:r>
+        <w:rPr>
+          <w:lang w:val="ru-RU"/>
+        </w:rPr>
+        <w:t>+(</w:t>
+      </w:r>
+      <w:r>
+        <w:t>const</w:t>
+      </w:r>
+      <w:r>
+        <w:rPr>
+          <w:lang w:val="ru-RU"/>
+        </w:rPr>
+        <w:t xml:space="preserve"> </w:t>
+      </w:r>
+      <w:r>
+        <w:t>T</w:t>
+      </w:r>
+      <w:r>
+        <w:rPr>
+          <w:lang w:val="ru-RU"/>
+        </w:rPr>
+        <w:t xml:space="preserve">&amp; </w:t>
+      </w:r>
+      <w:r>
+        <w:t>value</w:t>
+      </w:r>
+      <w:r>
+        <w:rPr>
+          <w:lang w:val="ru-RU"/>
+        </w:rPr>
+        <w:t>);</w:t>
       </w:r>
     </w:p>
     <w:p>
@@ -7277,9 +7340,72 @@
     <w:p>
       <w:pPr>
         <w:pStyle w:val="af1"/>
-      </w:pPr>
-      <w:r>
-        <w:t>const TVec&amp; operator=(const TVec&lt;T&gt;&amp; vec);</w:t>
+        <w:rPr>
+          <w:lang w:val="ru-RU"/>
+        </w:rPr>
+      </w:pPr>
+      <w:r>
+        <w:t>const</w:t>
+      </w:r>
+      <w:r>
+        <w:rPr>
+          <w:lang w:val="ru-RU"/>
+        </w:rPr>
+        <w:t xml:space="preserve"> </w:t>
+      </w:r>
+      <w:r>
+        <w:t>TVec</w:t>
+      </w:r>
+      <w:r>
+        <w:rPr>
+          <w:lang w:val="ru-RU"/>
+        </w:rPr>
+        <w:t xml:space="preserve">&amp; </w:t>
+      </w:r>
+      <w:r>
+        <w:t>operator</w:t>
+      </w:r>
+      <w:r>
+        <w:rPr>
+          <w:lang w:val="ru-RU"/>
+        </w:rPr>
+        <w:t>=(</w:t>
+      </w:r>
+      <w:r>
+        <w:t>const</w:t>
+      </w:r>
+      <w:r>
+        <w:rPr>
+          <w:lang w:val="ru-RU"/>
+        </w:rPr>
+        <w:t xml:space="preserve"> </w:t>
+      </w:r>
+      <w:r>
+        <w:t>TVec</w:t>
+      </w:r>
+      <w:r>
+        <w:rPr>
+          <w:lang w:val="ru-RU"/>
+        </w:rPr>
+        <w:t>&lt;</w:t>
+      </w:r>
+      <w:r>
+        <w:t>T</w:t>
+      </w:r>
+      <w:r>
+        <w:rPr>
+          <w:lang w:val="ru-RU"/>
+        </w:rPr>
+        <w:t xml:space="preserve">&gt;&amp; </w:t>
+      </w:r>
+      <w:r>
+        <w:t>vec</w:t>
+      </w:r>
+      <w:r>
+        <w:rPr>
+          <w:lang w:val="ru-RU"/>
+        </w:rPr>
+        <w:t>);</w:t>
       </w:r>
     </w:p>
     <w:p>
@@ -7350,7 +7476,6 @@
     </w:p>
     <w:p>
       <w:r>
-        <w:lastRenderedPageBreak/>
         <w:t>Выходные параметры:</w:t>
       </w:r>
     </w:p>
@@ -7496,9 +7621,9 @@
           <w:lang w:val="en-US"/>
         </w:rPr>
       </w:pPr>
-      <w:bookmarkStart w:id="19" w:name="_Описание_класса_TSet"/>
-      <w:bookmarkStart w:id="20" w:name="_Toc150891859"/>
-      <w:bookmarkEnd w:id="19"/>
+      <w:bookmarkStart w:id="20" w:name="_Описание_класса_TSet"/>
+      <w:bookmarkStart w:id="21" w:name="_Toc150891859"/>
+      <w:bookmarkEnd w:id="20"/>
       <w:r>
         <w:t xml:space="preserve">Описание класса </w:t>
       </w:r>
@@ -7514,7 +7639,7 @@
         </w:rPr>
         <w:t>Matrix</w:t>
       </w:r>
-      <w:bookmarkEnd w:id="20"/>
+      <w:bookmarkEnd w:id="21"/>
     </w:p>
     <w:p>
       <w:pPr>
@@ -7821,6 +7946,7 @@
           <w:rStyle w:val="af2"/>
           <w:lang w:val="en-US"/>
         </w:rPr>
+        <w:lastRenderedPageBreak/>
         <w:t>mtrx</w:t>
       </w:r>
       <w:r>
@@ -7847,7 +7973,6 @@
     </w:p>
     <w:p>
       <w:r>
-        <w:lastRenderedPageBreak/>
         <w:t>Назначение: конструктор преобразования типа.</w:t>
       </w:r>
     </w:p>
@@ -8000,9 +8125,63 @@
     <w:p>
       <w:pPr>
         <w:pStyle w:val="af1"/>
-      </w:pPr>
-      <w:r>
-        <w:t xml:space="preserve">bool operator!=(const TMatrix&amp; mt)const; </w:t>
+        <w:rPr>
+          <w:lang w:val="ru-RU"/>
+        </w:rPr>
+      </w:pPr>
+      <w:r>
+        <w:t>bool</w:t>
+      </w:r>
+      <w:r>
+        <w:rPr>
+          <w:lang w:val="ru-RU"/>
+        </w:rPr>
+        <w:t xml:space="preserve"> </w:t>
+      </w:r>
+      <w:r>
+        <w:t>operator</w:t>
+      </w:r>
+      <w:r>
+        <w:rPr>
+          <w:lang w:val="ru-RU"/>
+        </w:rPr>
+        <w:t>!=(</w:t>
+      </w:r>
+      <w:r>
+        <w:t>const</w:t>
+      </w:r>
+      <w:r>
+        <w:rPr>
+          <w:lang w:val="ru-RU"/>
+        </w:rPr>
+        <w:t xml:space="preserve"> </w:t>
+      </w:r>
+      <w:r>
+        <w:t>TMatrix</w:t>
+      </w:r>
+      <w:r>
+        <w:rPr>
+          <w:lang w:val="ru-RU"/>
+        </w:rPr>
+        <w:t xml:space="preserve">&amp; </w:t>
+      </w:r>
+      <w:r>
+        <w:t>mt</w:t>
+      </w:r>
+      <w:r>
+        <w:rPr>
+          <w:lang w:val="ru-RU"/>
+        </w:rPr>
+        <w:t>)</w:t>
+      </w:r>
+      <w:r>
+        <w:t>const</w:t>
+      </w:r>
+      <w:r>
+        <w:rPr>
+          <w:lang w:val="ru-RU"/>
+        </w:rPr>
+        <w:t xml:space="preserve">; </w:t>
       </w:r>
     </w:p>
     <w:p>
@@ -8047,9 +8226,54 @@
     <w:p>
       <w:pPr>
         <w:pStyle w:val="af1"/>
-      </w:pPr>
-      <w:r>
-        <w:t xml:space="preserve">TMatrix operator+(const TMatrix&amp; mt); </w:t>
+        <w:rPr>
+          <w:lang w:val="ru-RU"/>
+        </w:rPr>
+      </w:pPr>
+      <w:r>
+        <w:t>TMatrix</w:t>
+      </w:r>
+      <w:r>
+        <w:rPr>
+          <w:lang w:val="ru-RU"/>
+        </w:rPr>
+        <w:t xml:space="preserve"> </w:t>
+      </w:r>
+      <w:r>
+        <w:t>operator</w:t>
+      </w:r>
+      <w:r>
+        <w:rPr>
+          <w:lang w:val="ru-RU"/>
+        </w:rPr>
+        <w:t>+(</w:t>
+      </w:r>
+      <w:r>
+        <w:t>const</w:t>
+      </w:r>
+      <w:r>
+        <w:rPr>
+          <w:lang w:val="ru-RU"/>
+        </w:rPr>
+        <w:t xml:space="preserve"> </w:t>
+      </w:r>
+      <w:r>
+        <w:t>TMatrix</w:t>
+      </w:r>
+      <w:r>
+        <w:rPr>
+          <w:lang w:val="ru-RU"/>
+        </w:rPr>
+        <w:t xml:space="preserve">&amp; </w:t>
+      </w:r>
+      <w:r>
+        <w:t>mt</w:t>
+      </w:r>
+      <w:r>
+        <w:rPr>
+          <w:lang w:val="ru-RU"/>
+        </w:rPr>
+        <w:t xml:space="preserve">); </w:t>
       </w:r>
     </w:p>
     <w:p>
@@ -8115,6 +8339,7 @@
     </w:p>
     <w:p>
       <w:r>
+        <w:lastRenderedPageBreak/>
         <w:t>Входные параметры:</w:t>
       </w:r>
     </w:p>
@@ -8140,7 +8365,6 @@
     </w:p>
     <w:p>
       <w:r>
-        <w:lastRenderedPageBreak/>
         <w:t>Р</w:t>
       </w:r>
       <w:r>
@@ -8284,17 +8508,58 @@
       </w:r>
     </w:p>
     <w:p>
+      <w:pPr>
+        <w:rPr>
+          <w:lang w:val="en-US"/>
+        </w:rPr>
+      </w:pPr>
       <w:r>
         <w:t>С</w:t>
       </w:r>
       <w:r>
-        <w:t xml:space="preserve">сылка </w:t>
-      </w:r>
-      <w:r>
-        <w:t>на поток ввода.</w:t>
-      </w:r>
-    </w:p>
-    <w:p/>
+        <w:t>сылка</w:t>
+      </w:r>
+      <w:r>
+        <w:rPr>
+          <w:lang w:val="en-US"/>
+        </w:rPr>
+        <w:t xml:space="preserve"> </w:t>
+      </w:r>
+      <w:r>
+        <w:t>на</w:t>
+      </w:r>
+      <w:r>
+        <w:rPr>
+          <w:lang w:val="en-US"/>
+        </w:rPr>
+        <w:t xml:space="preserve"> </w:t>
+      </w:r>
+      <w:r>
+        <w:t>поток</w:t>
+      </w:r>
+      <w:r>
+        <w:rPr>
+          <w:lang w:val="en-US"/>
+        </w:rPr>
+        <w:t xml:space="preserve"> </w:t>
+      </w:r>
+      <w:r>
+        <w:t>ввода</w:t>
+      </w:r>
+      <w:r>
+        <w:rPr>
+          <w:lang w:val="en-US"/>
+        </w:rPr>
+        <w:t>.</w:t>
+      </w:r>
+    </w:p>
+    <w:p>
+      <w:pPr>
+        <w:rPr>
+          <w:lang w:val="en-US"/>
+        </w:rPr>
+      </w:pPr>
+    </w:p>
     <w:p>
       <w:pPr>
         <w:pStyle w:val="af1"/>
@@ -8395,12 +8660,12 @@
         </w:numPr>
         <w:ind w:left="432"/>
       </w:pPr>
-      <w:bookmarkStart w:id="21" w:name="_Toc150891860"/>
+      <w:bookmarkStart w:id="22" w:name="_Toc150891860"/>
       <w:r>
         <w:lastRenderedPageBreak/>
         <w:t>Заключение</w:t>
       </w:r>
-      <w:bookmarkEnd w:id="21"/>
+      <w:bookmarkEnd w:id="22"/>
     </w:p>
     <w:p>
       <w:r>
@@ -8472,12 +8737,12 @@
         </w:numPr>
         <w:ind w:left="432"/>
       </w:pPr>
-      <w:bookmarkStart w:id="22" w:name="_Toc150891861"/>
+      <w:bookmarkStart w:id="23" w:name="_Toc150891861"/>
       <w:r>
         <w:lastRenderedPageBreak/>
         <w:t>Литература</w:t>
       </w:r>
-      <w:bookmarkEnd w:id="22"/>
+      <w:bookmarkEnd w:id="23"/>
     </w:p>
     <w:p>
       <w:pPr>
@@ -8555,12 +8820,12 @@
         </w:numPr>
         <w:ind w:left="432"/>
       </w:pPr>
-      <w:bookmarkStart w:id="23" w:name="_Toc150891862"/>
+      <w:bookmarkStart w:id="24" w:name="_Toc150891862"/>
       <w:r>
         <w:lastRenderedPageBreak/>
         <w:t>Приложения</w:t>
       </w:r>
-      <w:bookmarkEnd w:id="23"/>
+      <w:bookmarkEnd w:id="24"/>
     </w:p>
     <w:p>
       <w:pPr>
@@ -8571,7 +8836,7 @@
         </w:numPr>
         <w:ind w:left="576"/>
       </w:pPr>
-      <w:bookmarkStart w:id="24" w:name="_Toc150891863"/>
+      <w:bookmarkStart w:id="25" w:name="_Toc150891863"/>
       <w:r>
         <w:t>Приложение</w:t>
       </w:r>
@@ -8608,7 +8873,7 @@
         </w:rPr>
         <w:t>Vec</w:t>
       </w:r>
-      <w:bookmarkEnd w:id="24"/>
+      <w:bookmarkEnd w:id="25"/>
     </w:p>
     <w:p>
       <w:pPr>
@@ -10117,7 +10382,7 @@
         </w:numPr>
         <w:ind w:left="576"/>
       </w:pPr>
-      <w:bookmarkStart w:id="25" w:name="_Toc150891864"/>
+      <w:bookmarkStart w:id="26" w:name="_Toc150891864"/>
       <w:r>
         <w:t>Приложение</w:t>
       </w:r>
@@ -10154,7 +10419,7 @@
         </w:rPr>
         <w:t>Matrix</w:t>
       </w:r>
-      <w:bookmarkEnd w:id="25"/>
+      <w:bookmarkEnd w:id="26"/>
     </w:p>
     <w:p>
       <w:pPr>
@@ -10900,7 +11165,7 @@
 </file>
 
 <file path=word/endnotes.xml><?xml version="1.0" encoding="utf-8"?>
-<w:endnotes xmlns:wpc="http://schemas.microsoft.com/office/word/2010/wordprocessingCanvas" xmlns:cx="http://schemas.microsoft.com/office/drawing/2014/chartex" xmlns:cx1="http://schemas.microsoft.com/office/drawing/2015/9/8/chartex" xmlns:cx2="http://schemas.microsoft.com/office/drawing/2015/10/21/chartex" xmlns:cx3="http://schemas.microsoft.com/office/drawing/2016/5/9/chartex" xmlns:cx4="http://schemas.microsoft.com/office/drawing/2016/5/10/chartex" xmlns:cx5="http://schemas.microsoft.com/office/drawing/2016/5/11/chartex" xmlns:cx6="http://schemas.microsoft.com/office/drawing/2016/5/12/chartex" xmlns:cx7="http://schemas.microsoft.com/office/drawing/2016/5/13/chartex" xmlns:cx8="http://schemas.microsoft.com/office/drawing/2016/5/14/chartex" xmlns:mc="http://schemas.openxmlformats.org/markup-compatibility/2006" xmlns:aink="http://schemas.microsoft.com/office/drawing/2016/ink" xmlns:am3d="http://schemas.microsoft.com/office/drawing/2017/model3d" xmlns:o="urn:schemas-microsoft-com:office:office" xmlns:r="http://schemas.openxmlformats.org/officeDocument/2006/relationships" xmlns:m="http://schemas.openxmlformats.org/officeDocument/2006/math" xmlns:v="urn:schemas-microsoft-com:vml" xmlns:wp14="http://schemas.microsoft.com/office/word/2010/wordprocessingDrawing" xmlns:wp="http://schemas.openxmlformats.org/drawingml/2006/wordprocessingDrawing" xmlns:w10="urn:schemas-microsoft-com:office:word" xmlns:w="http://schemas.openxmlformats.org/wordprocessingml/2006/main" xmlns:w14="http://schemas.microsoft.com/office/word/2010/wordml" xmlns:w15="http://schemas.microsoft.com/office/word/2012/wordml" xmlns:w16cex="http://schemas.microsoft.com/office/word/2018/wordml/cex" xmlns:w16cid="http://schemas.microsoft.com/office/word/2016/wordml/cid" xmlns:w16="http://schemas.microsoft.com/office/word/2018/wordml" xmlns:w16sdtdh="http://schemas.microsoft.com/office/word/2020/wordml/sdtdatahash" xmlns:w16se="http://schemas.microsoft.com/office/word/2015/wordml/symex" xmlns:wpg="http://schemas.microsoft.com/office/word/2010/wordprocessingGroup" xmlns:wpi="http://schemas.microsoft.com/office/word/2010/wordprocessingInk" xmlns:wne="http://schemas.microsoft.com/office/word/2006/wordml" xmlns:wps="http://schemas.microsoft.com/office/word/2010/wordprocessingShape" mc:Ignorable="w14 w15 w16se w16cid w16 w16cex w16sdtdh wp14">
+<w:endnotes xmlns:wpc="http://schemas.microsoft.com/office/word/2010/wordprocessingCanvas" xmlns:cx="http://schemas.microsoft.com/office/drawing/2014/chartex" xmlns:mc="http://schemas.openxmlformats.org/markup-compatibility/2006" xmlns:o="urn:schemas-microsoft-com:office:office" xmlns:r="http://schemas.openxmlformats.org/officeDocument/2006/relationships" xmlns:m="http://schemas.openxmlformats.org/officeDocument/2006/math" xmlns:v="urn:schemas-microsoft-com:vml" xmlns:wp14="http://schemas.microsoft.com/office/word/2010/wordprocessingDrawing" xmlns:wp="http://schemas.openxmlformats.org/drawingml/2006/wordprocessingDrawing" xmlns:w10="urn:schemas-microsoft-com:office:word" xmlns:w="http://schemas.openxmlformats.org/wordprocessingml/2006/main" xmlns:w14="http://schemas.microsoft.com/office/word/2010/wordml" xmlns:w15="http://schemas.microsoft.com/office/word/2012/wordml" xmlns:w16se="http://schemas.microsoft.com/office/word/2015/wordml/symex" xmlns:wpg="http://schemas.microsoft.com/office/word/2010/wordprocessingGroup" xmlns:wpi="http://schemas.microsoft.com/office/word/2010/wordprocessingInk" xmlns:wne="http://schemas.microsoft.com/office/word/2006/wordml" xmlns:wps="http://schemas.microsoft.com/office/word/2010/wordprocessingShape" mc:Ignorable="w14 w15 w16se wp14">
   <w:endnote w:type="separator" w:id="-1">
     <w:p>
       <w:pPr>
@@ -10925,7 +11190,7 @@
 </file>
 
 <file path=word/footer1.xml><?xml version="1.0" encoding="utf-8"?>
-<w:ftr xmlns:wpc="http://schemas.microsoft.com/office/word/2010/wordprocessingCanvas" xmlns:cx="http://schemas.microsoft.com/office/drawing/2014/chartex" xmlns:cx1="http://schemas.microsoft.com/office/drawing/2015/9/8/chartex" xmlns:cx2="http://schemas.microsoft.com/office/drawing/2015/10/21/chartex" xmlns:cx3="http://schemas.microsoft.com/office/drawing/2016/5/9/chartex" xmlns:cx4="http://schemas.microsoft.com/office/drawing/2016/5/10/chartex" xmlns:cx5="http://schemas.microsoft.com/office/drawing/2016/5/11/chartex" xmlns:cx6="http://schemas.microsoft.com/office/drawing/2016/5/12/chartex" xmlns:cx7="http://schemas.microsoft.com/office/drawing/2016/5/13/chartex" xmlns:cx8="http://schemas.microsoft.com/office/drawing/2016/5/14/chartex" xmlns:mc="http://schemas.openxmlformats.org/markup-compatibility/2006" xmlns:aink="http://schemas.microsoft.com/office/drawing/2016/ink" xmlns:am3d="http://schemas.microsoft.com/office/drawing/2017/model3d" xmlns:o="urn:schemas-microsoft-com:office:office" xmlns:r="http://schemas.openxmlformats.org/officeDocument/2006/relationships" xmlns:m="http://schemas.openxmlformats.org/officeDocument/2006/math" xmlns:v="urn:schemas-microsoft-com:vml" xmlns:wp14="http://schemas.microsoft.com/office/word/2010/wordprocessingDrawing" xmlns:wp="http://schemas.openxmlformats.org/drawingml/2006/wordprocessingDrawing" xmlns:w10="urn:schemas-microsoft-com:office:word" xmlns:w="http://schemas.openxmlformats.org/wordprocessingml/2006/main" xmlns:w14="http://schemas.microsoft.com/office/word/2010/wordml" xmlns:w15="http://schemas.microsoft.com/office/word/2012/wordml" xmlns:w16cex="http://schemas.microsoft.com/office/word/2018/wordml/cex" xmlns:w16cid="http://schemas.microsoft.com/office/word/2016/wordml/cid" xmlns:w16="http://schemas.microsoft.com/office/word/2018/wordml" xmlns:w16sdtdh="http://schemas.microsoft.com/office/word/2020/wordml/sdtdatahash" xmlns:w16se="http://schemas.microsoft.com/office/word/2015/wordml/symex" xmlns:wpg="http://schemas.microsoft.com/office/word/2010/wordprocessingGroup" xmlns:wpi="http://schemas.microsoft.com/office/word/2010/wordprocessingInk" xmlns:wne="http://schemas.microsoft.com/office/word/2006/wordml" xmlns:wps="http://schemas.microsoft.com/office/word/2010/wordprocessingShape" mc:Ignorable="w14 w15 w16se w16cid w16 w16cex w16sdtdh wp14">
+<w:ftr xmlns:wpc="http://schemas.microsoft.com/office/word/2010/wordprocessingCanvas" xmlns:cx="http://schemas.microsoft.com/office/drawing/2014/chartex" xmlns:mc="http://schemas.openxmlformats.org/markup-compatibility/2006" xmlns:o="urn:schemas-microsoft-com:office:office" xmlns:r="http://schemas.openxmlformats.org/officeDocument/2006/relationships" xmlns:m="http://schemas.openxmlformats.org/officeDocument/2006/math" xmlns:v="urn:schemas-microsoft-com:vml" xmlns:wp14="http://schemas.microsoft.com/office/word/2010/wordprocessingDrawing" xmlns:wp="http://schemas.openxmlformats.org/drawingml/2006/wordprocessingDrawing" xmlns:w10="urn:schemas-microsoft-com:office:word" xmlns:w="http://schemas.openxmlformats.org/wordprocessingml/2006/main" xmlns:w14="http://schemas.microsoft.com/office/word/2010/wordml" xmlns:w15="http://schemas.microsoft.com/office/word/2012/wordml" xmlns:w16se="http://schemas.microsoft.com/office/word/2015/wordml/symex" xmlns:wpg="http://schemas.microsoft.com/office/word/2010/wordprocessingGroup" xmlns:wpi="http://schemas.microsoft.com/office/word/2010/wordprocessingInk" xmlns:wne="http://schemas.microsoft.com/office/word/2006/wordml" xmlns:wps="http://schemas.microsoft.com/office/word/2010/wordprocessingShape" mc:Ignorable="w14 w15 w16se wp14">
   <w:sdt>
     <w:sdtPr>
       <w:id w:val="1613016"/>
@@ -10954,7 +11219,7 @@
           <w:rPr>
             <w:noProof/>
           </w:rPr>
-          <w:t>23</w:t>
+          <w:t>2</w:t>
         </w:r>
         <w:r>
           <w:rPr>
@@ -10974,7 +11239,7 @@
 </file>
 
 <file path=word/footnotes.xml><?xml version="1.0" encoding="utf-8"?>
-<w:footnotes xmlns:wpc="http://schemas.microsoft.com/office/word/2010/wordprocessingCanvas" xmlns:cx="http://schemas.microsoft.com/office/drawing/2014/chartex" xmlns:cx1="http://schemas.microsoft.com/office/drawing/2015/9/8/chartex" xmlns:cx2="http://schemas.microsoft.com/office/drawing/2015/10/21/chartex" xmlns:cx3="http://schemas.microsoft.com/office/drawing/2016/5/9/chartex" xmlns:cx4="http://schemas.microsoft.com/office/drawing/2016/5/10/chartex" xmlns:cx5="http://schemas.microsoft.com/office/drawing/2016/5/11/chartex" xmlns:cx6="http://schemas.microsoft.com/office/drawing/2016/5/12/chartex" xmlns:cx7="http://schemas.microsoft.com/office/drawing/2016/5/13/chartex" xmlns:cx8="http://schemas.microsoft.com/office/drawing/2016/5/14/chartex" xmlns:mc="http://schemas.openxmlformats.org/markup-compatibility/2006" xmlns:aink="http://schemas.microsoft.com/office/drawing/2016/ink" xmlns:am3d="http://schemas.microsoft.com/office/drawing/2017/model3d" xmlns:o="urn:schemas-microsoft-com:office:office" xmlns:r="http://schemas.openxmlformats.org/officeDocument/2006/relationships" xmlns:m="http://schemas.openxmlformats.org/officeDocument/2006/math" xmlns:v="urn:schemas-microsoft-com:vml" xmlns:wp14="http://schemas.microsoft.com/office/word/2010/wordprocessingDrawing" xmlns:wp="http://schemas.openxmlformats.org/drawingml/2006/wordprocessingDrawing" xmlns:w10="urn:schemas-microsoft-com:office:word" xmlns:w="http://schemas.openxmlformats.org/wordprocessingml/2006/main" xmlns:w14="http://schemas.microsoft.com/office/word/2010/wordml" xmlns:w15="http://schemas.microsoft.com/office/word/2012/wordml" xmlns:w16cex="http://schemas.microsoft.com/office/word/2018/wordml/cex" xmlns:w16cid="http://schemas.microsoft.com/office/word/2016/wordml/cid" xmlns:w16="http://schemas.microsoft.com/office/word/2018/wordml" xmlns:w16sdtdh="http://schemas.microsoft.com/office/word/2020/wordml/sdtdatahash" xmlns:w16se="http://schemas.microsoft.com/office/word/2015/wordml/symex" xmlns:wpg="http://schemas.microsoft.com/office/word/2010/wordprocessingGroup" xmlns:wpi="http://schemas.microsoft.com/office/word/2010/wordprocessingInk" xmlns:wne="http://schemas.microsoft.com/office/word/2006/wordml" xmlns:wps="http://schemas.microsoft.com/office/word/2010/wordprocessingShape" mc:Ignorable="w14 w15 w16se w16cid w16 w16cex w16sdtdh wp14">
+<w:footnotes xmlns:wpc="http://schemas.microsoft.com/office/word/2010/wordprocessingCanvas" xmlns:cx="http://schemas.microsoft.com/office/drawing/2014/chartex" xmlns:mc="http://schemas.openxmlformats.org/markup-compatibility/2006" xmlns:o="urn:schemas-microsoft-com:office:office" xmlns:r="http://schemas.openxmlformats.org/officeDocument/2006/relationships" xmlns:m="http://schemas.openxmlformats.org/officeDocument/2006/math" xmlns:v="urn:schemas-microsoft-com:vml" xmlns:wp14="http://schemas.microsoft.com/office/word/2010/wordprocessingDrawing" xmlns:wp="http://schemas.openxmlformats.org/drawingml/2006/wordprocessingDrawing" xmlns:w10="urn:schemas-microsoft-com:office:word" xmlns:w="http://schemas.openxmlformats.org/wordprocessingml/2006/main" xmlns:w14="http://schemas.microsoft.com/office/word/2010/wordml" xmlns:w15="http://schemas.microsoft.com/office/word/2012/wordml" xmlns:w16se="http://schemas.microsoft.com/office/word/2015/wordml/symex" xmlns:wpg="http://schemas.microsoft.com/office/word/2010/wordprocessingGroup" xmlns:wpi="http://schemas.microsoft.com/office/word/2010/wordprocessingInk" xmlns:wne="http://schemas.microsoft.com/office/word/2006/wordml" xmlns:wps="http://schemas.microsoft.com/office/word/2010/wordprocessingShape" mc:Ignorable="w14 w15 w16se wp14">
   <w:footnote w:type="separator" w:id="-1">
     <w:p>
       <w:pPr>
@@ -10999,7 +11264,7 @@
 </file>
 
 <file path=word/numbering.xml><?xml version="1.0" encoding="utf-8"?>
-<w:numbering xmlns:wpc="http://schemas.microsoft.com/office/word/2010/wordprocessingCanvas" xmlns:cx="http://schemas.microsoft.com/office/drawing/2014/chartex" xmlns:cx1="http://schemas.microsoft.com/office/drawing/2015/9/8/chartex" xmlns:cx2="http://schemas.microsoft.com/office/drawing/2015/10/21/chartex" xmlns:cx3="http://schemas.microsoft.com/office/drawing/2016/5/9/chartex" xmlns:cx4="http://schemas.microsoft.com/office/drawing/2016/5/10/chartex" xmlns:cx5="http://schemas.microsoft.com/office/drawing/2016/5/11/chartex" xmlns:cx6="http://schemas.microsoft.com/office/drawing/2016/5/12/chartex" xmlns:cx7="http://schemas.microsoft.com/office/drawing/2016/5/13/chartex" xmlns:cx8="http://schemas.microsoft.com/office/drawing/2016/5/14/chartex" xmlns:mc="http://schemas.openxmlformats.org/markup-compatibility/2006" xmlns:aink="http://schemas.microsoft.com/office/drawing/2016/ink" xmlns:am3d="http://schemas.microsoft.com/office/drawing/2017/model3d" xmlns:o="urn:schemas-microsoft-com:office:office" xmlns:r="http://schemas.openxmlformats.org/officeDocument/2006/relationships" xmlns:m="http://schemas.openxmlformats.org/officeDocument/2006/math" xmlns:v="urn:schemas-microsoft-com:vml" xmlns:wp14="http://schemas.microsoft.com/office/word/2010/wordprocessingDrawing" xmlns:wp="http://schemas.openxmlformats.org/drawingml/2006/wordprocessingDrawing" xmlns:w10="urn:schemas-microsoft-com:office:word" xmlns:w="http://schemas.openxmlformats.org/wordprocessingml/2006/main" xmlns:w14="http://schemas.microsoft.com/office/word/2010/wordml" xmlns:w15="http://schemas.microsoft.com/office/word/2012/wordml" xmlns:w16cex="http://schemas.microsoft.com/office/word/2018/wordml/cex" xmlns:w16cid="http://schemas.microsoft.com/office/word/2016/wordml/cid" xmlns:w16="http://schemas.microsoft.com/office/word/2018/wordml" xmlns:w16sdtdh="http://schemas.microsoft.com/office/word/2020/wordml/sdtdatahash" xmlns:w16se="http://schemas.microsoft.com/office/word/2015/wordml/symex" xmlns:wpg="http://schemas.microsoft.com/office/word/2010/wordprocessingGroup" xmlns:wpi="http://schemas.microsoft.com/office/word/2010/wordprocessingInk" xmlns:wne="http://schemas.microsoft.com/office/word/2006/wordml" xmlns:wps="http://schemas.microsoft.com/office/word/2010/wordprocessingShape" mc:Ignorable="w14 w15 w16se w16cid w16 w16cex w16sdtdh wp14">
+<w:numbering xmlns:wpc="http://schemas.microsoft.com/office/word/2010/wordprocessingCanvas" xmlns:cx="http://schemas.microsoft.com/office/drawing/2014/chartex" xmlns:mc="http://schemas.openxmlformats.org/markup-compatibility/2006" xmlns:o="urn:schemas-microsoft-com:office:office" xmlns:r="http://schemas.openxmlformats.org/officeDocument/2006/relationships" xmlns:m="http://schemas.openxmlformats.org/officeDocument/2006/math" xmlns:v="urn:schemas-microsoft-com:vml" xmlns:wp14="http://schemas.microsoft.com/office/word/2010/wordprocessingDrawing" xmlns:wp="http://schemas.openxmlformats.org/drawingml/2006/wordprocessingDrawing" xmlns:w10="urn:schemas-microsoft-com:office:word" xmlns:w="http://schemas.openxmlformats.org/wordprocessingml/2006/main" xmlns:w14="http://schemas.microsoft.com/office/word/2010/wordml" xmlns:w15="http://schemas.microsoft.com/office/word/2012/wordml" xmlns:w16se="http://schemas.microsoft.com/office/word/2015/wordml/symex" xmlns:wpg="http://schemas.microsoft.com/office/word/2010/wordprocessingGroup" xmlns:wpi="http://schemas.microsoft.com/office/word/2010/wordprocessingInk" xmlns:wne="http://schemas.microsoft.com/office/word/2006/wordml" xmlns:wps="http://schemas.microsoft.com/office/word/2010/wordprocessingShape" mc:Ignorable="w14 w15 w16se wp14">
   <w:abstractNum w:abstractNumId="0" w15:restartNumberingAfterBreak="0">
     <w:nsid w:val="01165FB6"/>
     <w:multiLevelType w:val="hybridMultilevel"/>
@@ -12199,7 +12464,7 @@
 </file>
 
 <file path=word/styles.xml><?xml version="1.0" encoding="utf-8"?>
-<w:styles xmlns:mc="http://schemas.openxmlformats.org/markup-compatibility/2006" xmlns:r="http://schemas.openxmlformats.org/officeDocument/2006/relationships" xmlns:w="http://schemas.openxmlformats.org/wordprocessingml/2006/main" xmlns:w14="http://schemas.microsoft.com/office/word/2010/wordml" xmlns:w15="http://schemas.microsoft.com/office/word/2012/wordml" xmlns:w16cex="http://schemas.microsoft.com/office/word/2018/wordml/cex" xmlns:w16cid="http://schemas.microsoft.com/office/word/2016/wordml/cid" xmlns:w16="http://schemas.microsoft.com/office/word/2018/wordml" xmlns:w16sdtdh="http://schemas.microsoft.com/office/word/2020/wordml/sdtdatahash" xmlns:w16se="http://schemas.microsoft.com/office/word/2015/wordml/symex" mc:Ignorable="w14 w15 w16se w16cid w16 w16cex w16sdtdh">
+<w:styles xmlns:mc="http://schemas.openxmlformats.org/markup-compatibility/2006" xmlns:r="http://schemas.openxmlformats.org/officeDocument/2006/relationships" xmlns:w="http://schemas.openxmlformats.org/wordprocessingml/2006/main" xmlns:w14="http://schemas.microsoft.com/office/word/2010/wordml" xmlns:w15="http://schemas.microsoft.com/office/word/2012/wordml" xmlns:w16se="http://schemas.microsoft.com/office/word/2015/wordml/symex" mc:Ignorable="w14 w15 w16se">
   <w:docDefaults>
     <w:rPrDefault>
       <w:rPr>
@@ -12215,7 +12480,7 @@
       </w:pPr>
     </w:pPrDefault>
   </w:docDefaults>
-  <w:latentStyles w:defLockedState="0" w:defUIPriority="99" w:defSemiHidden="0" w:defUnhideWhenUsed="0" w:defQFormat="0" w:count="376">
+  <w:latentStyles w:defLockedState="0" w:defUIPriority="99" w:defSemiHidden="0" w:defUnhideWhenUsed="0" w:defQFormat="0" w:count="371">
     <w:lsdException w:name="Normal" w:uiPriority="0" w:qFormat="1"/>
     <w:lsdException w:name="heading 1" w:uiPriority="9" w:qFormat="1"/>
     <w:lsdException w:name="heading 2" w:semiHidden="1" w:uiPriority="9" w:unhideWhenUsed="1" w:qFormat="1"/>
@@ -12370,7 +12635,7 @@
     <w:lsdException w:name="Table Web 2" w:semiHidden="1" w:unhideWhenUsed="1"/>
     <w:lsdException w:name="Table Web 3" w:semiHidden="1" w:unhideWhenUsed="1"/>
     <w:lsdException w:name="Balloon Text" w:semiHidden="1" w:unhideWhenUsed="1"/>
-    <w:lsdException w:name="Table Grid" w:semiHidden="1" w:uiPriority="39" w:unhideWhenUsed="1"/>
+    <w:lsdException w:name="Table Grid" w:uiPriority="39"/>
     <w:lsdException w:name="Table Theme" w:semiHidden="1" w:unhideWhenUsed="1"/>
     <w:lsdException w:name="Placeholder Text" w:semiHidden="1"/>
     <w:lsdException w:name="No Spacing" w:uiPriority="1" w:qFormat="1"/>
@@ -12587,11 +12852,6 @@
     <w:lsdException w:name="List Table 5 Dark Accent 6" w:uiPriority="50"/>
     <w:lsdException w:name="List Table 6 Colorful Accent 6" w:uiPriority="51"/>
     <w:lsdException w:name="List Table 7 Colorful Accent 6" w:uiPriority="52"/>
-    <w:lsdException w:name="Mention" w:semiHidden="1" w:unhideWhenUsed="1"/>
-    <w:lsdException w:name="Smart Hyperlink" w:semiHidden="1" w:unhideWhenUsed="1"/>
-    <w:lsdException w:name="Hashtag" w:semiHidden="1" w:unhideWhenUsed="1"/>
-    <w:lsdException w:name="Unresolved Mention" w:semiHidden="1" w:unhideWhenUsed="1"/>
-    <w:lsdException w:name="Smart Link" w:semiHidden="1" w:unhideWhenUsed="1"/>
   </w:latentStyles>
   <w:style w:type="paragraph" w:default="1" w:styleId="a0">
     <w:name w:val="Normal"/>
@@ -13661,7 +13921,7 @@
 </file>
 
 <file path=customXml/itemProps1.xml><?xml version="1.0" encoding="utf-8"?>
-<ds:datastoreItem xmlns:ds="http://schemas.openxmlformats.org/officeDocument/2006/customXml" ds:itemID="{4F4D6F49-AB5F-45FA-9B3E-03FB2FAF51C5}">
+<ds:datastoreItem xmlns:ds="http://schemas.openxmlformats.org/officeDocument/2006/customXml" ds:itemID="{4EB0BB04-F829-4E51-ABFE-F8CAE97E902A}">
   <ds:schemaRefs>
     <ds:schemaRef ds:uri="http://schemas.openxmlformats.org/officeDocument/2006/bibliography"/>
   </ds:schemaRefs>

</xml_diff>